<commit_message>
"Adjusted header and footer layout in Document2.docx"
</commit_message>
<xml_diff>
--- a/Document2.docx
+++ b/Document2.docx
@@ -121,10 +121,89 @@
         <w:rPr>
           <w:lang w:val="en-US"/>
         </w:rPr>
+        <w:t xml:space="preserve"> </w:t>
+      </w:r>
+      <w:r>
+        <w:t xml:space="preserve"> {</w:t>
+      </w:r>
+      <w:r>
+        <w:rPr>
+          <w:lang w:val="en-US"/>
+        </w:rPr>
+        <w:t>h</w:t>
+      </w:r>
+      <w:r>
+        <w:t xml:space="preserve">eaderCenter}                                  </w:t>
+      </w:r>
+      <w:r>
+        <w:rPr>
+          <w:lang w:val="en-US"/>
+        </w:rPr>
+        <w:t xml:space="preserve">         </w:t>
+      </w:r>
+      <w:r>
+        <w:t xml:space="preserve">  {</w:t>
+      </w:r>
+      <w:r>
+        <w:rPr>
+          <w:lang w:val="en-US"/>
+        </w:rPr>
+        <w:t>h</w:t>
+      </w:r>
+      <w:r>
+        <w:t>eaderRight}</w:t>
+      </w:r>
+    </w:p>
+    <w:p/>
+    <w:p>
+      <w:r>
+        <w:t>{disclaimer}</w:t>
+      </w:r>
+    </w:p>
+    <w:p/>
+    <w:p/>
+    <w:p/>
+    <w:p/>
+    <w:p/>
+    <w:p/>
+    <w:p/>
+    <w:p/>
+    <w:p/>
+    <w:p/>
+    <w:p/>
+    <w:p/>
+    <w:p>
+      <w:r>
+        <w:t xml:space="preserve">{footerLeft}              </w:t>
+      </w:r>
+      <w:r>
+        <w:rPr>
+          <w:rFonts w:hint="default"/>
+          <w:lang w:val="en-US"/>
+        </w:rPr>
+        <w:t xml:space="preserve">                   </w:t>
+      </w:r>
+      <w:r>
+        <w:t xml:space="preserve"> </w:t>
+      </w:r>
+      <w:r>
+        <w:rPr>
+          <w:rFonts w:hint="default"/>
+          <w:lang w:val="en-US"/>
+        </w:rPr>
         <w:t xml:space="preserve">   </w:t>
       </w:r>
-      <w:r>
-        <w:t xml:space="preserve">    </w:t>
+      <w:bookmarkStart w:id="0" w:name="_GoBack"/>
+      <w:bookmarkEnd w:id="0"/>
+      <w:r>
+        <w:rPr>
+          <w:rFonts w:hint="default"/>
+          <w:lang w:val="en-US"/>
+        </w:rPr>
+        <w:t>{footerCenter}</w:t>
+      </w:r>
+      <w:r>
+        <w:t xml:space="preserve">                                               </w:t>
       </w:r>
       <w:r>
         <w:rPr>
@@ -132,70 +211,6 @@
         </w:rPr>
         <w:t xml:space="preserve">   </w:t>
       </w:r>
-      <w:r>
-        <w:t xml:space="preserve">        {</w:t>
-      </w:r>
-      <w:r>
-        <w:rPr>
-          <w:lang w:val="en-US"/>
-        </w:rPr>
-        <w:t>h</w:t>
-      </w:r>
-      <w:r>
-        <w:t xml:space="preserve">eaderCenter}                                  </w:t>
-      </w:r>
-      <w:r>
-        <w:rPr>
-          <w:lang w:val="en-US"/>
-        </w:rPr>
-        <w:t xml:space="preserve">         </w:t>
-      </w:r>
-      <w:r>
-        <w:t xml:space="preserve">      {</w:t>
-      </w:r>
-      <w:r>
-        <w:rPr>
-          <w:lang w:val="en-US"/>
-        </w:rPr>
-        <w:t>h</w:t>
-      </w:r>
-      <w:r>
-        <w:t>eaderRight}</w:t>
-      </w:r>
-    </w:p>
-    <w:p/>
-    <w:p>
-      <w:r>
-        <w:t>{disclaimer}</w:t>
-      </w:r>
-    </w:p>
-    <w:p/>
-    <w:p/>
-    <w:p/>
-    <w:p/>
-    <w:p/>
-    <w:p/>
-    <w:p/>
-    <w:p/>
-    <w:p/>
-    <w:p/>
-    <w:p/>
-    <w:p/>
-    <w:p>
-      <w:r>
-        <w:t xml:space="preserve">{footerLeft}                                                                                                                     </w:t>
-      </w:r>
-      <w:r>
-        <w:rPr>
-          <w:lang w:val="en-US"/>
-        </w:rPr>
-        <w:t xml:space="preserve">            </w:t>
-      </w:r>
-      <w:r>
-        <w:t xml:space="preserve"> </w:t>
-      </w:r>
-      <w:bookmarkStart w:id="0" w:name="_GoBack"/>
-      <w:bookmarkEnd w:id="0"/>
       <w:r>
         <w:t>{footerRight}</w:t>
       </w:r>

</xml_diff>